<commit_message>
Basic Pseudo code to spec
Updating Specification to include basic Pseudo code for program flow.
</commit_message>
<xml_diff>
--- a/SuperTyperTrainer Specification.docx
+++ b/SuperTyperTrainer Specification.docx
@@ -4,6 +4,14 @@
   <w:body>
     <w:sdt>
       <w:sdtPr>
+        <w:rPr>
+          <w:rFonts w:asciiTheme="minorHAnsi" w:eastAsiaTheme="minorHAnsi" w:hAnsiTheme="minorHAnsi" w:cstheme="minorBidi"/>
+          <w:b w:val="0"/>
+          <w:bCs w:val="0"/>
+          <w:color w:val="auto"/>
+          <w:sz w:val="24"/>
+          <w:szCs w:val="24"/>
+        </w:rPr>
         <w:id w:val="-1736763975"/>
         <w:docPartObj>
           <w:docPartGallery w:val="Table of Contents"/>
@@ -12,11 +20,7 @@
       </w:sdtPr>
       <w:sdtEndPr>
         <w:rPr>
-          <w:rFonts w:asciiTheme="minorHAnsi" w:eastAsiaTheme="minorHAnsi" w:hAnsiTheme="minorHAnsi" w:cstheme="minorBidi"/>
           <w:noProof/>
-          <w:color w:val="auto"/>
-          <w:sz w:val="24"/>
-          <w:szCs w:val="24"/>
         </w:rPr>
       </w:sdtEndPr>
       <w:sdtContent>
@@ -62,7 +66,7 @@
             </w:rPr>
             <w:fldChar w:fldCharType="separate"/>
           </w:r>
-          <w:hyperlink w:anchor="_Toc59014564" w:history="1">
+          <w:hyperlink w:anchor="_Toc60234843" w:history="1">
             <w:r>
               <w:rPr>
                 <w:rStyle w:val="Hyperlink"/>
@@ -89,7 +93,7 @@
                 <w:noProof/>
                 <w:webHidden/>
               </w:rPr>
-              <w:instrText xml:space="preserve"> PAGEREF _Toc59014564 \h </w:instrText>
+              <w:instrText xml:space="preserve"> PAGEREF _Toc60234843 \h </w:instrText>
             </w:r>
             <w:r>
               <w:rPr>
@@ -109,7 +113,82 @@
                 <w:noProof/>
                 <w:webHidden/>
               </w:rPr>
-              <w:t>1</w:t>
+              <w:t>2</w:t>
+            </w:r>
+            <w:r>
+              <w:rPr>
+                <w:noProof/>
+                <w:webHidden/>
+              </w:rPr>
+              <w:fldChar w:fldCharType="end"/>
+            </w:r>
+          </w:hyperlink>
+        </w:p>
+        <w:p>
+          <w:pPr>
+            <w:pStyle w:val="TOC1"/>
+            <w:tabs>
+              <w:tab w:val="right" w:leader="dot" w:pos="9350"/>
+            </w:tabs>
+            <w:rPr>
+              <w:rFonts w:eastAsiaTheme="minorEastAsia" w:cstheme="minorBidi"/>
+              <w:b w:val="0"/>
+              <w:bCs w:val="0"/>
+              <w:caps w:val="0"/>
+              <w:noProof/>
+              <w:sz w:val="24"/>
+              <w:szCs w:val="24"/>
+              <w:u w:val="none"/>
+            </w:rPr>
+          </w:pPr>
+          <w:hyperlink w:anchor="_Toc60234844" w:history="1">
+            <w:r>
+              <w:rPr>
+                <w:rStyle w:val="Hyperlink"/>
+                <w:noProof/>
+              </w:rPr>
+              <w:t>Program Pseudocode:</w:t>
+            </w:r>
+            <w:r>
+              <w:rPr>
+                <w:noProof/>
+                <w:webHidden/>
+              </w:rPr>
+              <w:tab/>
+            </w:r>
+            <w:r>
+              <w:rPr>
+                <w:noProof/>
+                <w:webHidden/>
+              </w:rPr>
+              <w:fldChar w:fldCharType="begin"/>
+            </w:r>
+            <w:r>
+              <w:rPr>
+                <w:noProof/>
+                <w:webHidden/>
+              </w:rPr>
+              <w:instrText xml:space="preserve"> PAGEREF _Toc60234844 \h </w:instrText>
+            </w:r>
+            <w:r>
+              <w:rPr>
+                <w:noProof/>
+                <w:webHidden/>
+              </w:rPr>
+            </w:r>
+            <w:r>
+              <w:rPr>
+                <w:noProof/>
+                <w:webHidden/>
+              </w:rPr>
+              <w:fldChar w:fldCharType="separate"/>
+            </w:r>
+            <w:r>
+              <w:rPr>
+                <w:noProof/>
+                <w:webHidden/>
+              </w:rPr>
+              <w:t>4</w:t>
             </w:r>
             <w:r>
               <w:rPr>
@@ -137,7 +216,7 @@
         <w:pStyle w:val="Heading1"/>
         <w:pageBreakBefore/>
       </w:pPr>
-      <w:bookmarkStart w:id="0" w:name="_Toc59014564"/>
+      <w:bookmarkStart w:id="0" w:name="_Toc60234843"/>
       <w:r>
         <w:lastRenderedPageBreak/>
         <w:t xml:space="preserve">About </w:t>
@@ -155,61 +234,7 @@
     <w:p/>
     <w:p>
       <w:r>
-        <w:t xml:space="preserve">The program </w:t>
-      </w:r>
-      <w:r>
-        <w:t>will allow people to train to type faster.</w:t>
-      </w:r>
-      <w:r>
-        <w:t xml:space="preserve"> It will use a</w:t>
-      </w:r>
-      <w:r>
-        <w:t xml:space="preserve"> simple interface showing the layout of the keyboard</w:t>
-      </w:r>
-      <w:r>
-        <w:t xml:space="preserve"> towards the bottom of the screen and l</w:t>
-      </w:r>
-      <w:r>
-        <w:t>arge, easy to read letters will move across the</w:t>
-      </w:r>
-      <w:r>
-        <w:t xml:space="preserve"> center of the</w:t>
-      </w:r>
-      <w:r>
-        <w:t xml:space="preserve"> screen.</w:t>
-      </w:r>
-      <w:r>
-        <w:t xml:space="preserve"> </w:t>
-      </w:r>
-      <w:r>
-        <w:t>Initially</w:t>
-      </w:r>
-      <w:r>
-        <w:t>, the letters</w:t>
-      </w:r>
-      <w:r>
-        <w:t xml:space="preserve"> will move slowly</w:t>
-      </w:r>
-      <w:r>
-        <w:t xml:space="preserve"> from right to left</w:t>
-      </w:r>
-      <w:r>
-        <w:t xml:space="preserve"> but gradually progress fast</w:t>
-      </w:r>
-      <w:r>
-        <w:t>er and faster</w:t>
-      </w:r>
-      <w:r>
-        <w:t xml:space="preserve"> as user become</w:t>
-      </w:r>
-      <w:r>
-        <w:t>s</w:t>
-      </w:r>
-      <w:r>
-        <w:t xml:space="preserve"> proficient</w:t>
-      </w:r>
-      <w:r>
-        <w:t xml:space="preserve"> in typing.</w:t>
+        <w:t>The program will allow people to train to type faster. It will use a simple interface showing the layout of the keyboard towards the bottom of the screen and large, easy to read letters will move across the center of the screen. Initially, the letters will move slowly from right to left but gradually progress faster and faster as user becomes proficient in typing.</w:t>
       </w:r>
     </w:p>
     <w:p/>
@@ -220,6 +245,9 @@
     </w:p>
     <w:p>
       <w:r>
+        <w:rPr>
+          <w:noProof/>
+        </w:rPr>
         <w:drawing>
           <wp:inline distT="0" distB="0" distL="0" distR="0" wp14:anchorId="741E4D8C" wp14:editId="1AE53141">
             <wp:extent cx="5943600" cy="3928110"/>
@@ -304,6 +332,554 @@
         <w:t>About button – Opens a modal window that displays information about the program such as revision and programmers.</w:t>
       </w:r>
     </w:p>
+    <w:p/>
+    <w:p>
+      <w:pPr>
+        <w:pStyle w:val="Heading1"/>
+        <w:pageBreakBefore/>
+      </w:pPr>
+      <w:bookmarkStart w:id="1" w:name="_Toc60234844"/>
+      <w:r>
+        <w:lastRenderedPageBreak/>
+        <w:t>Program Pseudocode:</w:t>
+      </w:r>
+      <w:bookmarkEnd w:id="1"/>
+    </w:p>
+    <w:p/>
+    <w:p>
+      <w:pPr>
+        <w:rPr>
+          <w:b/>
+          <w:bCs/>
+          <w:u w:val="single"/>
+        </w:rPr>
+      </w:pPr>
+      <w:r>
+        <w:rPr>
+          <w:b/>
+          <w:bCs/>
+          <w:u w:val="single"/>
+        </w:rPr>
+        <w:t>Main Program:</w:t>
+      </w:r>
+    </w:p>
+    <w:p>
+      <w:pPr>
+        <w:pStyle w:val="ListParagraph"/>
+        <w:numPr>
+          <w:ilvl w:val="0"/>
+          <w:numId w:val="4"/>
+        </w:numPr>
+      </w:pPr>
+      <w:r>
+        <w:t>Setup and register program with Windows</w:t>
+      </w:r>
+    </w:p>
+    <w:p>
+      <w:pPr>
+        <w:pStyle w:val="ListParagraph"/>
+        <w:numPr>
+          <w:ilvl w:val="0"/>
+          <w:numId w:val="4"/>
+        </w:numPr>
+      </w:pPr>
+      <w:r>
+        <w:t>Setup and load Screen</w:t>
+      </w:r>
+    </w:p>
+    <w:p>
+      <w:pPr>
+        <w:pStyle w:val="ListParagraph"/>
+        <w:numPr>
+          <w:ilvl w:val="1"/>
+          <w:numId w:val="4"/>
+        </w:numPr>
+        <w:tabs>
+          <w:tab w:val="left" w:pos="1080"/>
+        </w:tabs>
+      </w:pPr>
+      <w:r>
+        <w:t>Setup / Load Menu</w:t>
+      </w:r>
+    </w:p>
+    <w:p>
+      <w:pPr>
+        <w:pStyle w:val="ListParagraph"/>
+        <w:numPr>
+          <w:ilvl w:val="1"/>
+          <w:numId w:val="4"/>
+        </w:numPr>
+        <w:tabs>
+          <w:tab w:val="left" w:pos="1080"/>
+        </w:tabs>
+      </w:pPr>
+      <w:r>
+        <w:t>Setup / Load Current Player</w:t>
+      </w:r>
+    </w:p>
+    <w:p>
+      <w:pPr>
+        <w:pStyle w:val="ListParagraph"/>
+        <w:numPr>
+          <w:ilvl w:val="1"/>
+          <w:numId w:val="4"/>
+        </w:numPr>
+        <w:tabs>
+          <w:tab w:val="left" w:pos="1080"/>
+        </w:tabs>
+      </w:pPr>
+      <w:r>
+        <w:t>Setup / Load Current Level and Score</w:t>
+      </w:r>
+    </w:p>
+    <w:p>
+      <w:pPr>
+        <w:pStyle w:val="ListParagraph"/>
+        <w:numPr>
+          <w:ilvl w:val="1"/>
+          <w:numId w:val="4"/>
+        </w:numPr>
+        <w:tabs>
+          <w:tab w:val="left" w:pos="1080"/>
+        </w:tabs>
+      </w:pPr>
+      <w:r>
+        <w:t>Setup / Load Keyboard view</w:t>
+      </w:r>
+    </w:p>
+    <w:p>
+      <w:pPr>
+        <w:pStyle w:val="ListParagraph"/>
+        <w:numPr>
+          <w:ilvl w:val="0"/>
+          <w:numId w:val="4"/>
+        </w:numPr>
+      </w:pPr>
+      <w:r>
+        <w:t>Wait and Respond to User commands</w:t>
+      </w:r>
+    </w:p>
+    <w:p>
+      <w:pPr>
+        <w:pStyle w:val="ListParagraph"/>
+        <w:numPr>
+          <w:ilvl w:val="1"/>
+          <w:numId w:val="4"/>
+        </w:numPr>
+        <w:tabs>
+          <w:tab w:val="left" w:pos="1080"/>
+        </w:tabs>
+      </w:pPr>
+      <w:r>
+        <w:t>User Clicks Start Button</w:t>
+      </w:r>
+    </w:p>
+    <w:p>
+      <w:pPr>
+        <w:pStyle w:val="ListParagraph"/>
+        <w:numPr>
+          <w:ilvl w:val="2"/>
+          <w:numId w:val="4"/>
+        </w:numPr>
+        <w:tabs>
+          <w:tab w:val="left" w:pos="1080"/>
+        </w:tabs>
+      </w:pPr>
+      <w:r>
+        <w:t>Only available if user sets up a profile by clicking settings, otherwise grayed out.</w:t>
+      </w:r>
+    </w:p>
+    <w:p>
+      <w:pPr>
+        <w:pStyle w:val="ListParagraph"/>
+        <w:numPr>
+          <w:ilvl w:val="2"/>
+          <w:numId w:val="4"/>
+        </w:numPr>
+        <w:tabs>
+          <w:tab w:val="left" w:pos="1260"/>
+        </w:tabs>
+      </w:pPr>
+      <w:r>
+        <w:t>Button changes to Pause Button</w:t>
+      </w:r>
+    </w:p>
+    <w:p>
+      <w:pPr>
+        <w:pStyle w:val="ListParagraph"/>
+        <w:numPr>
+          <w:ilvl w:val="2"/>
+          <w:numId w:val="4"/>
+        </w:numPr>
+        <w:tabs>
+          <w:tab w:val="left" w:pos="1260"/>
+        </w:tabs>
+      </w:pPr>
+      <w:r>
+        <w:t xml:space="preserve">Start </w:t>
+      </w:r>
+      <w:proofErr w:type="spellStart"/>
+      <w:r>
+        <w:t>Typer</w:t>
+      </w:r>
+      <w:proofErr w:type="spellEnd"/>
+      <w:r>
+        <w:t xml:space="preserve"> Routine</w:t>
+      </w:r>
+    </w:p>
+    <w:p>
+      <w:pPr>
+        <w:pStyle w:val="ListParagraph"/>
+        <w:numPr>
+          <w:ilvl w:val="1"/>
+          <w:numId w:val="4"/>
+        </w:numPr>
+        <w:tabs>
+          <w:tab w:val="left" w:pos="1260"/>
+        </w:tabs>
+      </w:pPr>
+      <w:r>
+        <w:t xml:space="preserve">User Clicks </w:t>
+      </w:r>
+      <w:r>
+        <w:t>Settings button</w:t>
+      </w:r>
+    </w:p>
+    <w:p>
+      <w:pPr>
+        <w:pStyle w:val="ListParagraph"/>
+        <w:numPr>
+          <w:ilvl w:val="2"/>
+          <w:numId w:val="4"/>
+        </w:numPr>
+        <w:tabs>
+          <w:tab w:val="left" w:pos="1260"/>
+        </w:tabs>
+      </w:pPr>
+      <w:r>
+        <w:t xml:space="preserve">Not available if </w:t>
+      </w:r>
+      <w:proofErr w:type="spellStart"/>
+      <w:r>
+        <w:t>Typer</w:t>
+      </w:r>
+      <w:proofErr w:type="spellEnd"/>
+      <w:r>
+        <w:t xml:space="preserve"> Routine is functioning</w:t>
+      </w:r>
+    </w:p>
+    <w:p>
+      <w:pPr>
+        <w:pStyle w:val="ListParagraph"/>
+        <w:numPr>
+          <w:ilvl w:val="2"/>
+          <w:numId w:val="4"/>
+        </w:numPr>
+        <w:tabs>
+          <w:tab w:val="left" w:pos="1260"/>
+        </w:tabs>
+      </w:pPr>
+      <w:r>
+        <w:t>Brings up</w:t>
+      </w:r>
+      <w:r>
+        <w:t xml:space="preserve"> user profile selection page</w:t>
+      </w:r>
+    </w:p>
+    <w:p>
+      <w:pPr>
+        <w:pStyle w:val="ListParagraph"/>
+        <w:numPr>
+          <w:ilvl w:val="1"/>
+          <w:numId w:val="4"/>
+        </w:numPr>
+        <w:tabs>
+          <w:tab w:val="left" w:pos="1260"/>
+        </w:tabs>
+      </w:pPr>
+      <w:r>
+        <w:t>User Clicks About button</w:t>
+      </w:r>
+    </w:p>
+    <w:p>
+      <w:pPr>
+        <w:pStyle w:val="ListParagraph"/>
+        <w:numPr>
+          <w:ilvl w:val="2"/>
+          <w:numId w:val="4"/>
+        </w:numPr>
+        <w:tabs>
+          <w:tab w:val="left" w:pos="1260"/>
+        </w:tabs>
+      </w:pPr>
+      <w:r>
+        <w:t xml:space="preserve">Brings up a dialogue box about the program and </w:t>
+      </w:r>
+      <w:r>
+        <w:t>the software engineer</w:t>
+      </w:r>
+    </w:p>
+    <w:p>
+      <w:pPr>
+        <w:tabs>
+          <w:tab w:val="left" w:pos="1260"/>
+        </w:tabs>
+      </w:pPr>
+    </w:p>
+    <w:p>
+      <w:pPr>
+        <w:tabs>
+          <w:tab w:val="left" w:pos="1260"/>
+        </w:tabs>
+        <w:rPr>
+          <w:b/>
+          <w:bCs/>
+          <w:u w:val="single"/>
+        </w:rPr>
+      </w:pPr>
+      <w:proofErr w:type="spellStart"/>
+      <w:r>
+        <w:rPr>
+          <w:b/>
+          <w:bCs/>
+          <w:u w:val="single"/>
+        </w:rPr>
+        <w:t>Typer</w:t>
+      </w:r>
+      <w:proofErr w:type="spellEnd"/>
+      <w:r>
+        <w:rPr>
+          <w:b/>
+          <w:bCs/>
+          <w:u w:val="single"/>
+        </w:rPr>
+        <w:t xml:space="preserve"> Routine:</w:t>
+      </w:r>
+    </w:p>
+    <w:p>
+      <w:pPr>
+        <w:pStyle w:val="ListParagraph"/>
+        <w:numPr>
+          <w:ilvl w:val="0"/>
+          <w:numId w:val="5"/>
+        </w:numPr>
+      </w:pPr>
+      <w:r>
+        <w:t>Provides the timing, level, and scoring of the game portion of the program.</w:t>
+      </w:r>
+    </w:p>
+    <w:p/>
+    <w:p>
+      <w:pPr>
+        <w:tabs>
+          <w:tab w:val="left" w:pos="1260"/>
+        </w:tabs>
+        <w:rPr>
+          <w:b/>
+          <w:bCs/>
+          <w:u w:val="single"/>
+        </w:rPr>
+      </w:pPr>
+      <w:r>
+        <w:rPr>
+          <w:b/>
+          <w:bCs/>
+          <w:u w:val="single"/>
+        </w:rPr>
+        <w:t>Profile Selection Page</w:t>
+      </w:r>
+      <w:r>
+        <w:rPr>
+          <w:b/>
+          <w:bCs/>
+          <w:u w:val="single"/>
+        </w:rPr>
+        <w:t>:</w:t>
+      </w:r>
+    </w:p>
+    <w:p>
+      <w:pPr>
+        <w:pStyle w:val="ListParagraph"/>
+        <w:numPr>
+          <w:ilvl w:val="0"/>
+          <w:numId w:val="6"/>
+        </w:numPr>
+      </w:pPr>
+      <w:proofErr w:type="gramStart"/>
+      <w:r>
+        <w:t>User Name</w:t>
+      </w:r>
+      <w:proofErr w:type="gramEnd"/>
+      <w:r>
+        <w:t xml:space="preserve"> Selection</w:t>
+      </w:r>
+    </w:p>
+    <w:p>
+      <w:pPr>
+        <w:pStyle w:val="ListParagraph"/>
+        <w:numPr>
+          <w:ilvl w:val="1"/>
+          <w:numId w:val="6"/>
+        </w:numPr>
+      </w:pPr>
+      <w:r>
+        <w:t>Can add new user</w:t>
+      </w:r>
+    </w:p>
+    <w:p>
+      <w:pPr>
+        <w:pStyle w:val="ListParagraph"/>
+        <w:numPr>
+          <w:ilvl w:val="1"/>
+          <w:numId w:val="6"/>
+        </w:numPr>
+      </w:pPr>
+      <w:r>
+        <w:t>Can delete existing user</w:t>
+      </w:r>
+    </w:p>
+    <w:p>
+      <w:pPr>
+        <w:pStyle w:val="ListParagraph"/>
+        <w:numPr>
+          <w:ilvl w:val="1"/>
+          <w:numId w:val="6"/>
+        </w:numPr>
+      </w:pPr>
+      <w:r>
+        <w:t>Can rename a user</w:t>
+      </w:r>
+    </w:p>
+    <w:p>
+      <w:pPr>
+        <w:pStyle w:val="ListParagraph"/>
+        <w:numPr>
+          <w:ilvl w:val="0"/>
+          <w:numId w:val="6"/>
+        </w:numPr>
+      </w:pPr>
+      <w:r>
+        <w:t>Current Level</w:t>
+      </w:r>
+    </w:p>
+    <w:p>
+      <w:pPr>
+        <w:pStyle w:val="ListParagraph"/>
+        <w:numPr>
+          <w:ilvl w:val="1"/>
+          <w:numId w:val="6"/>
+        </w:numPr>
+      </w:pPr>
+      <w:r>
+        <w:t>Shows how fast letters appear</w:t>
+      </w:r>
+    </w:p>
+    <w:p>
+      <w:pPr>
+        <w:pStyle w:val="ListParagraph"/>
+        <w:numPr>
+          <w:ilvl w:val="1"/>
+          <w:numId w:val="6"/>
+        </w:numPr>
+      </w:pPr>
+      <w:r>
+        <w:t>Indicates if numbers, capital letters, or symbols are active</w:t>
+      </w:r>
+    </w:p>
+    <w:p>
+      <w:pPr>
+        <w:pStyle w:val="ListParagraph"/>
+        <w:numPr>
+          <w:ilvl w:val="0"/>
+          <w:numId w:val="6"/>
+        </w:numPr>
+      </w:pPr>
+      <w:r>
+        <w:t>Current Score</w:t>
+      </w:r>
+    </w:p>
+    <w:p/>
+    <w:p/>
+    <w:p>
+      <w:r>
+        <w:lastRenderedPageBreak/>
+        <w:drawing>
+          <wp:inline distT="0" distB="0" distL="0" distR="0" wp14:anchorId="0D9BBF0B" wp14:editId="2AFCB581">
+            <wp:extent cx="5038090" cy="8229600"/>
+            <wp:effectExtent l="0" t="0" r="3810" b="0"/>
+            <wp:docPr id="2" name="Picture 2" descr="Diagram, schematic&#10;&#10;Description automatically generated"/>
+            <wp:cNvGraphicFramePr>
+              <a:graphicFrameLocks xmlns:a="http://schemas.openxmlformats.org/drawingml/2006/main" noChangeAspect="1"/>
+            </wp:cNvGraphicFramePr>
+            <a:graphic xmlns:a="http://schemas.openxmlformats.org/drawingml/2006/main">
+              <a:graphicData uri="http://schemas.openxmlformats.org/drawingml/2006/picture">
+                <pic:pic xmlns:pic="http://schemas.openxmlformats.org/drawingml/2006/picture">
+                  <pic:nvPicPr>
+                    <pic:cNvPr id="2" name="Picture 2" descr="Diagram, schematic&#10;&#10;Description automatically generated"/>
+                    <pic:cNvPicPr/>
+                  </pic:nvPicPr>
+                  <pic:blipFill>
+                    <a:blip r:embed="rId7"/>
+                    <a:stretch>
+                      <a:fillRect/>
+                    </a:stretch>
+                  </pic:blipFill>
+                  <pic:spPr>
+                    <a:xfrm>
+                      <a:off x="0" y="0"/>
+                      <a:ext cx="5038090" cy="8229600"/>
+                    </a:xfrm>
+                    <a:prstGeom prst="rect">
+                      <a:avLst/>
+                    </a:prstGeom>
+                  </pic:spPr>
+                </pic:pic>
+              </a:graphicData>
+            </a:graphic>
+          </wp:inline>
+        </w:drawing>
+      </w:r>
+    </w:p>
+    <w:p>
+      <w:r>
+        <w:lastRenderedPageBreak/>
+        <w:drawing>
+          <wp:inline distT="0" distB="0" distL="0" distR="0" wp14:anchorId="5809B6B0" wp14:editId="07B25169">
+            <wp:extent cx="5854700" cy="3022600"/>
+            <wp:effectExtent l="0" t="0" r="0" b="0"/>
+            <wp:docPr id="3" name="Picture 3" descr="Graphical user interface, application&#10;&#10;Description automatically generated"/>
+            <wp:cNvGraphicFramePr>
+              <a:graphicFrameLocks xmlns:a="http://schemas.openxmlformats.org/drawingml/2006/main" noChangeAspect="1"/>
+            </wp:cNvGraphicFramePr>
+            <a:graphic xmlns:a="http://schemas.openxmlformats.org/drawingml/2006/main">
+              <a:graphicData uri="http://schemas.openxmlformats.org/drawingml/2006/picture">
+                <pic:pic xmlns:pic="http://schemas.openxmlformats.org/drawingml/2006/picture">
+                  <pic:nvPicPr>
+                    <pic:cNvPr id="3" name="Picture 3" descr="Graphical user interface, application&#10;&#10;Description automatically generated"/>
+                    <pic:cNvPicPr/>
+                  </pic:nvPicPr>
+                  <pic:blipFill>
+                    <a:blip r:embed="rId8"/>
+                    <a:stretch>
+                      <a:fillRect/>
+                    </a:stretch>
+                  </pic:blipFill>
+                  <pic:spPr>
+                    <a:xfrm>
+                      <a:off x="0" y="0"/>
+                      <a:ext cx="5854700" cy="3022600"/>
+                    </a:xfrm>
+                    <a:prstGeom prst="rect">
+                      <a:avLst/>
+                    </a:prstGeom>
+                  </pic:spPr>
+                </pic:pic>
+              </a:graphicData>
+            </a:graphic>
+          </wp:inline>
+        </w:drawing>
+      </w:r>
+    </w:p>
     <w:sectPr>
       <w:pgSz w:w="12240" w:h="15840"/>
       <w:pgMar w:top="1440" w:right="1440" w:bottom="1440" w:left="1440" w:header="720" w:footer="720" w:gutter="0"/>
@@ -317,6 +893,353 @@
 <file path=word/numbering.xml><?xml version="1.0" encoding="utf-8"?>
 <w:numbering xmlns:wpc="http://schemas.microsoft.com/office/word/2010/wordprocessingCanvas" xmlns:cx="http://schemas.microsoft.com/office/drawing/2014/chartex" xmlns:cx1="http://schemas.microsoft.com/office/drawing/2015/9/8/chartex" xmlns:cx2="http://schemas.microsoft.com/office/drawing/2015/10/21/chartex" xmlns:cx3="http://schemas.microsoft.com/office/drawing/2016/5/9/chartex" xmlns:cx4="http://schemas.microsoft.com/office/drawing/2016/5/10/chartex" xmlns:cx5="http://schemas.microsoft.com/office/drawing/2016/5/11/chartex" xmlns:cx6="http://schemas.microsoft.com/office/drawing/2016/5/12/chartex" xmlns:cx7="http://schemas.microsoft.com/office/drawing/2016/5/13/chartex" xmlns:cx8="http://schemas.microsoft.com/office/drawing/2016/5/14/chartex" xmlns:mc="http://schemas.openxmlformats.org/markup-compatibility/2006" xmlns:aink="http://schemas.microsoft.com/office/drawing/2016/ink" xmlns:am3d="http://schemas.microsoft.com/office/drawing/2017/model3d" xmlns:o="urn:schemas-microsoft-com:office:office" xmlns:r="http://schemas.openxmlformats.org/officeDocument/2006/relationships" xmlns:m="http://schemas.openxmlformats.org/officeDocument/2006/math" xmlns:v="urn:schemas-microsoft-com:vml" xmlns:wp14="http://schemas.microsoft.com/office/word/2010/wordprocessingDrawing" xmlns:wp="http://schemas.openxmlformats.org/drawingml/2006/wordprocessingDrawing" xmlns:w10="urn:schemas-microsoft-com:office:word" xmlns:w="http://schemas.openxmlformats.org/wordprocessingml/2006/main" xmlns:w14="http://schemas.microsoft.com/office/word/2010/wordml" xmlns:w15="http://schemas.microsoft.com/office/word/2012/wordml" xmlns:w16cex="http://schemas.microsoft.com/office/word/2018/wordml/cex" xmlns:w16cid="http://schemas.microsoft.com/office/word/2016/wordml/cid" xmlns:w16="http://schemas.microsoft.com/office/word/2018/wordml" xmlns:w16se="http://schemas.microsoft.com/office/word/2015/wordml/symex" xmlns:wpg="http://schemas.microsoft.com/office/word/2010/wordprocessingGroup" xmlns:wpi="http://schemas.microsoft.com/office/word/2010/wordprocessingInk" xmlns:wne="http://schemas.microsoft.com/office/word/2006/wordml" xmlns:wps="http://schemas.microsoft.com/office/word/2010/wordprocessingShape" mc:Ignorable="w14 w15 w16se w16cid w16 w16cex wp14">
   <w:abstractNum w:abstractNumId="0" w15:restartNumberingAfterBreak="0">
+    <w:nsid w:val="1AFF660E"/>
+    <w:multiLevelType w:val="multilevel"/>
+    <w:tmpl w:val="0409001D"/>
+    <w:lvl w:ilvl="0">
+      <w:start w:val="1"/>
+      <w:numFmt w:val="decimal"/>
+      <w:lvlText w:val="%1)"/>
+      <w:lvlJc w:val="left"/>
+      <w:pPr>
+        <w:ind w:left="360" w:hanging="360"/>
+      </w:pPr>
+    </w:lvl>
+    <w:lvl w:ilvl="1">
+      <w:start w:val="1"/>
+      <w:numFmt w:val="lowerLetter"/>
+      <w:lvlText w:val="%2)"/>
+      <w:lvlJc w:val="left"/>
+      <w:pPr>
+        <w:ind w:left="720" w:hanging="360"/>
+      </w:pPr>
+    </w:lvl>
+    <w:lvl w:ilvl="2">
+      <w:start w:val="1"/>
+      <w:numFmt w:val="lowerRoman"/>
+      <w:lvlText w:val="%3)"/>
+      <w:lvlJc w:val="left"/>
+      <w:pPr>
+        <w:ind w:left="1080" w:hanging="360"/>
+      </w:pPr>
+    </w:lvl>
+    <w:lvl w:ilvl="3">
+      <w:start w:val="1"/>
+      <w:numFmt w:val="decimal"/>
+      <w:lvlText w:val="(%4)"/>
+      <w:lvlJc w:val="left"/>
+      <w:pPr>
+        <w:ind w:left="1440" w:hanging="360"/>
+      </w:pPr>
+    </w:lvl>
+    <w:lvl w:ilvl="4">
+      <w:start w:val="1"/>
+      <w:numFmt w:val="lowerLetter"/>
+      <w:lvlText w:val="(%5)"/>
+      <w:lvlJc w:val="left"/>
+      <w:pPr>
+        <w:ind w:left="1800" w:hanging="360"/>
+      </w:pPr>
+    </w:lvl>
+    <w:lvl w:ilvl="5">
+      <w:start w:val="1"/>
+      <w:numFmt w:val="lowerRoman"/>
+      <w:lvlText w:val="(%6)"/>
+      <w:lvlJc w:val="left"/>
+      <w:pPr>
+        <w:ind w:left="2160" w:hanging="360"/>
+      </w:pPr>
+    </w:lvl>
+    <w:lvl w:ilvl="6">
+      <w:start w:val="1"/>
+      <w:numFmt w:val="decimal"/>
+      <w:lvlText w:val="%7."/>
+      <w:lvlJc w:val="left"/>
+      <w:pPr>
+        <w:ind w:left="2520" w:hanging="360"/>
+      </w:pPr>
+    </w:lvl>
+    <w:lvl w:ilvl="7">
+      <w:start w:val="1"/>
+      <w:numFmt w:val="lowerLetter"/>
+      <w:lvlText w:val="%8."/>
+      <w:lvlJc w:val="left"/>
+      <w:pPr>
+        <w:ind w:left="2880" w:hanging="360"/>
+      </w:pPr>
+    </w:lvl>
+    <w:lvl w:ilvl="8">
+      <w:start w:val="1"/>
+      <w:numFmt w:val="lowerRoman"/>
+      <w:lvlText w:val="%9."/>
+      <w:lvlJc w:val="left"/>
+      <w:pPr>
+        <w:ind w:left="3240" w:hanging="360"/>
+      </w:pPr>
+    </w:lvl>
+  </w:abstractNum>
+  <w:abstractNum w:abstractNumId="1" w15:restartNumberingAfterBreak="0">
+    <w:nsid w:val="3702045F"/>
+    <w:multiLevelType w:val="multilevel"/>
+    <w:tmpl w:val="9BFC9AE4"/>
+    <w:lvl w:ilvl="0">
+      <w:start w:val="1"/>
+      <w:numFmt w:val="decimal"/>
+      <w:lvlText w:val="%1."/>
+      <w:lvlJc w:val="left"/>
+      <w:pPr>
+        <w:ind w:left="720" w:hanging="360"/>
+      </w:pPr>
+      <w:rPr>
+        <w:rFonts w:hint="default"/>
+      </w:rPr>
+    </w:lvl>
+    <w:lvl w:ilvl="1">
+      <w:start w:val="1"/>
+      <w:numFmt w:val="lowerLetter"/>
+      <w:lvlText w:val="%2."/>
+      <w:lvlJc w:val="left"/>
+      <w:pPr>
+        <w:ind w:left="1440" w:hanging="360"/>
+      </w:pPr>
+    </w:lvl>
+    <w:lvl w:ilvl="2">
+      <w:start w:val="1"/>
+      <w:numFmt w:val="lowerRoman"/>
+      <w:lvlText w:val="%3."/>
+      <w:lvlJc w:val="right"/>
+      <w:pPr>
+        <w:ind w:left="2160" w:hanging="180"/>
+      </w:pPr>
+    </w:lvl>
+    <w:lvl w:ilvl="3">
+      <w:start w:val="1"/>
+      <w:numFmt w:val="decimal"/>
+      <w:lvlText w:val="%4."/>
+      <w:lvlJc w:val="left"/>
+      <w:pPr>
+        <w:ind w:left="2880" w:hanging="360"/>
+      </w:pPr>
+    </w:lvl>
+    <w:lvl w:ilvl="4">
+      <w:start w:val="1"/>
+      <w:numFmt w:val="lowerLetter"/>
+      <w:lvlText w:val="%5."/>
+      <w:lvlJc w:val="left"/>
+      <w:pPr>
+        <w:ind w:left="3600" w:hanging="360"/>
+      </w:pPr>
+    </w:lvl>
+    <w:lvl w:ilvl="5">
+      <w:start w:val="1"/>
+      <w:numFmt w:val="lowerRoman"/>
+      <w:lvlText w:val="%6."/>
+      <w:lvlJc w:val="right"/>
+      <w:pPr>
+        <w:ind w:left="4320" w:hanging="180"/>
+      </w:pPr>
+    </w:lvl>
+    <w:lvl w:ilvl="6">
+      <w:start w:val="1"/>
+      <w:numFmt w:val="decimal"/>
+      <w:lvlText w:val="%7."/>
+      <w:lvlJc w:val="left"/>
+      <w:pPr>
+        <w:ind w:left="5040" w:hanging="360"/>
+      </w:pPr>
+    </w:lvl>
+    <w:lvl w:ilvl="7">
+      <w:start w:val="1"/>
+      <w:numFmt w:val="lowerLetter"/>
+      <w:lvlText w:val="%8."/>
+      <w:lvlJc w:val="left"/>
+      <w:pPr>
+        <w:ind w:left="5760" w:hanging="360"/>
+      </w:pPr>
+    </w:lvl>
+    <w:lvl w:ilvl="8">
+      <w:start w:val="1"/>
+      <w:numFmt w:val="lowerRoman"/>
+      <w:lvlText w:val="%9."/>
+      <w:lvlJc w:val="right"/>
+      <w:pPr>
+        <w:ind w:left="6480" w:hanging="180"/>
+      </w:pPr>
+    </w:lvl>
+  </w:abstractNum>
+  <w:abstractNum w:abstractNumId="2" w15:restartNumberingAfterBreak="0">
+    <w:nsid w:val="3FC473EE"/>
+    <w:multiLevelType w:val="multilevel"/>
+    <w:tmpl w:val="0409001D"/>
+    <w:lvl w:ilvl="0">
+      <w:start w:val="1"/>
+      <w:numFmt w:val="decimal"/>
+      <w:lvlText w:val="%1)"/>
+      <w:lvlJc w:val="left"/>
+      <w:pPr>
+        <w:ind w:left="360" w:hanging="360"/>
+      </w:pPr>
+    </w:lvl>
+    <w:lvl w:ilvl="1">
+      <w:start w:val="1"/>
+      <w:numFmt w:val="lowerLetter"/>
+      <w:lvlText w:val="%2)"/>
+      <w:lvlJc w:val="left"/>
+      <w:pPr>
+        <w:ind w:left="720" w:hanging="360"/>
+      </w:pPr>
+    </w:lvl>
+    <w:lvl w:ilvl="2">
+      <w:start w:val="1"/>
+      <w:numFmt w:val="lowerRoman"/>
+      <w:lvlText w:val="%3)"/>
+      <w:lvlJc w:val="left"/>
+      <w:pPr>
+        <w:ind w:left="1080" w:hanging="360"/>
+      </w:pPr>
+    </w:lvl>
+    <w:lvl w:ilvl="3">
+      <w:start w:val="1"/>
+      <w:numFmt w:val="decimal"/>
+      <w:lvlText w:val="(%4)"/>
+      <w:lvlJc w:val="left"/>
+      <w:pPr>
+        <w:ind w:left="1440" w:hanging="360"/>
+      </w:pPr>
+    </w:lvl>
+    <w:lvl w:ilvl="4">
+      <w:start w:val="1"/>
+      <w:numFmt w:val="lowerLetter"/>
+      <w:lvlText w:val="(%5)"/>
+      <w:lvlJc w:val="left"/>
+      <w:pPr>
+        <w:ind w:left="1800" w:hanging="360"/>
+      </w:pPr>
+    </w:lvl>
+    <w:lvl w:ilvl="5">
+      <w:start w:val="1"/>
+      <w:numFmt w:val="lowerRoman"/>
+      <w:lvlText w:val="(%6)"/>
+      <w:lvlJc w:val="left"/>
+      <w:pPr>
+        <w:ind w:left="2160" w:hanging="360"/>
+      </w:pPr>
+    </w:lvl>
+    <w:lvl w:ilvl="6">
+      <w:start w:val="1"/>
+      <w:numFmt w:val="decimal"/>
+      <w:lvlText w:val="%7."/>
+      <w:lvlJc w:val="left"/>
+      <w:pPr>
+        <w:ind w:left="2520" w:hanging="360"/>
+      </w:pPr>
+    </w:lvl>
+    <w:lvl w:ilvl="7">
+      <w:start w:val="1"/>
+      <w:numFmt w:val="lowerLetter"/>
+      <w:lvlText w:val="%8."/>
+      <w:lvlJc w:val="left"/>
+      <w:pPr>
+        <w:ind w:left="2880" w:hanging="360"/>
+      </w:pPr>
+    </w:lvl>
+    <w:lvl w:ilvl="8">
+      <w:start w:val="1"/>
+      <w:numFmt w:val="lowerRoman"/>
+      <w:lvlText w:val="%9."/>
+      <w:lvlJc w:val="left"/>
+      <w:pPr>
+        <w:ind w:left="3240" w:hanging="360"/>
+      </w:pPr>
+    </w:lvl>
+  </w:abstractNum>
+  <w:abstractNum w:abstractNumId="3" w15:restartNumberingAfterBreak="0">
+    <w:nsid w:val="47874814"/>
+    <w:multiLevelType w:val="multilevel"/>
+    <w:tmpl w:val="0409001D"/>
+    <w:lvl w:ilvl="0">
+      <w:start w:val="1"/>
+      <w:numFmt w:val="decimal"/>
+      <w:lvlText w:val="%1)"/>
+      <w:lvlJc w:val="left"/>
+      <w:pPr>
+        <w:ind w:left="360" w:hanging="360"/>
+      </w:pPr>
+    </w:lvl>
+    <w:lvl w:ilvl="1">
+      <w:start w:val="1"/>
+      <w:numFmt w:val="lowerLetter"/>
+      <w:lvlText w:val="%2)"/>
+      <w:lvlJc w:val="left"/>
+      <w:pPr>
+        <w:ind w:left="720" w:hanging="360"/>
+      </w:pPr>
+    </w:lvl>
+    <w:lvl w:ilvl="2">
+      <w:start w:val="1"/>
+      <w:numFmt w:val="lowerRoman"/>
+      <w:lvlText w:val="%3)"/>
+      <w:lvlJc w:val="left"/>
+      <w:pPr>
+        <w:ind w:left="1080" w:hanging="360"/>
+      </w:pPr>
+    </w:lvl>
+    <w:lvl w:ilvl="3">
+      <w:start w:val="1"/>
+      <w:numFmt w:val="decimal"/>
+      <w:lvlText w:val="(%4)"/>
+      <w:lvlJc w:val="left"/>
+      <w:pPr>
+        <w:ind w:left="1440" w:hanging="360"/>
+      </w:pPr>
+    </w:lvl>
+    <w:lvl w:ilvl="4">
+      <w:start w:val="1"/>
+      <w:numFmt w:val="lowerLetter"/>
+      <w:lvlText w:val="(%5)"/>
+      <w:lvlJc w:val="left"/>
+      <w:pPr>
+        <w:ind w:left="1800" w:hanging="360"/>
+      </w:pPr>
+    </w:lvl>
+    <w:lvl w:ilvl="5">
+      <w:start w:val="1"/>
+      <w:numFmt w:val="lowerRoman"/>
+      <w:lvlText w:val="(%6)"/>
+      <w:lvlJc w:val="left"/>
+      <w:pPr>
+        <w:ind w:left="2160" w:hanging="360"/>
+      </w:pPr>
+    </w:lvl>
+    <w:lvl w:ilvl="6">
+      <w:start w:val="1"/>
+      <w:numFmt w:val="decimal"/>
+      <w:lvlText w:val="%7."/>
+      <w:lvlJc w:val="left"/>
+      <w:pPr>
+        <w:ind w:left="2520" w:hanging="360"/>
+      </w:pPr>
+    </w:lvl>
+    <w:lvl w:ilvl="7">
+      <w:start w:val="1"/>
+      <w:numFmt w:val="lowerLetter"/>
+      <w:lvlText w:val="%8."/>
+      <w:lvlJc w:val="left"/>
+      <w:pPr>
+        <w:ind w:left="2880" w:hanging="360"/>
+      </w:pPr>
+    </w:lvl>
+    <w:lvl w:ilvl="8">
+      <w:start w:val="1"/>
+      <w:numFmt w:val="lowerRoman"/>
+      <w:lvlText w:val="%9."/>
+      <w:lvlJc w:val="left"/>
+      <w:pPr>
+        <w:ind w:left="3240" w:hanging="360"/>
+      </w:pPr>
+    </w:lvl>
+  </w:abstractNum>
+  <w:abstractNum w:abstractNumId="4" w15:restartNumberingAfterBreak="0">
     <w:nsid w:val="5E7275F7"/>
     <w:multiLevelType w:val="multilevel"/>
     <w:tmpl w:val="CB5C0E72"/>
@@ -465,8 +1388,139 @@
       </w:rPr>
     </w:lvl>
   </w:abstractNum>
+  <w:abstractNum w:abstractNumId="5" w15:restartNumberingAfterBreak="0">
+    <w:nsid w:val="722D079A"/>
+    <w:multiLevelType w:val="multilevel"/>
+    <w:tmpl w:val="7B7A75F0"/>
+    <w:lvl w:ilvl="0">
+      <w:start w:val="1"/>
+      <w:numFmt w:val="decimal"/>
+      <w:lvlText w:val="%1."/>
+      <w:lvlJc w:val="left"/>
+      <w:pPr>
+        <w:tabs>
+          <w:tab w:val="num" w:pos="360"/>
+        </w:tabs>
+        <w:ind w:left="360" w:firstLine="0"/>
+      </w:pPr>
+      <w:rPr>
+        <w:rFonts w:hint="default"/>
+      </w:rPr>
+    </w:lvl>
+    <w:lvl w:ilvl="1">
+      <w:start w:val="1"/>
+      <w:numFmt w:val="lowerLetter"/>
+      <w:lvlText w:val="%2."/>
+      <w:lvlJc w:val="left"/>
+      <w:pPr>
+        <w:ind w:left="720" w:firstLine="0"/>
+      </w:pPr>
+      <w:rPr>
+        <w:rFonts w:hint="default"/>
+      </w:rPr>
+    </w:lvl>
+    <w:lvl w:ilvl="2">
+      <w:start w:val="1"/>
+      <w:numFmt w:val="lowerRoman"/>
+      <w:lvlText w:val="%3."/>
+      <w:lvlJc w:val="right"/>
+      <w:pPr>
+        <w:ind w:left="1080" w:firstLine="0"/>
+      </w:pPr>
+      <w:rPr>
+        <w:rFonts w:hint="default"/>
+      </w:rPr>
+    </w:lvl>
+    <w:lvl w:ilvl="3">
+      <w:start w:val="1"/>
+      <w:numFmt w:val="decimal"/>
+      <w:lvlText w:val="%4."/>
+      <w:lvlJc w:val="left"/>
+      <w:pPr>
+        <w:ind w:left="2880" w:hanging="360"/>
+      </w:pPr>
+      <w:rPr>
+        <w:rFonts w:hint="default"/>
+      </w:rPr>
+    </w:lvl>
+    <w:lvl w:ilvl="4">
+      <w:start w:val="1"/>
+      <w:numFmt w:val="lowerLetter"/>
+      <w:lvlText w:val="%5."/>
+      <w:lvlJc w:val="left"/>
+      <w:pPr>
+        <w:ind w:left="3600" w:hanging="360"/>
+      </w:pPr>
+      <w:rPr>
+        <w:rFonts w:hint="default"/>
+      </w:rPr>
+    </w:lvl>
+    <w:lvl w:ilvl="5">
+      <w:start w:val="1"/>
+      <w:numFmt w:val="lowerRoman"/>
+      <w:lvlText w:val="%6."/>
+      <w:lvlJc w:val="right"/>
+      <w:pPr>
+        <w:ind w:left="4320" w:hanging="180"/>
+      </w:pPr>
+      <w:rPr>
+        <w:rFonts w:hint="default"/>
+      </w:rPr>
+    </w:lvl>
+    <w:lvl w:ilvl="6">
+      <w:start w:val="1"/>
+      <w:numFmt w:val="decimal"/>
+      <w:lvlText w:val="%7."/>
+      <w:lvlJc w:val="left"/>
+      <w:pPr>
+        <w:ind w:left="5040" w:hanging="360"/>
+      </w:pPr>
+      <w:rPr>
+        <w:rFonts w:hint="default"/>
+      </w:rPr>
+    </w:lvl>
+    <w:lvl w:ilvl="7">
+      <w:start w:val="1"/>
+      <w:numFmt w:val="lowerLetter"/>
+      <w:lvlText w:val="%8."/>
+      <w:lvlJc w:val="left"/>
+      <w:pPr>
+        <w:ind w:left="5760" w:hanging="360"/>
+      </w:pPr>
+      <w:rPr>
+        <w:rFonts w:hint="default"/>
+      </w:rPr>
+    </w:lvl>
+    <w:lvl w:ilvl="8">
+      <w:start w:val="1"/>
+      <w:numFmt w:val="lowerRoman"/>
+      <w:lvlText w:val="%9."/>
+      <w:lvlJc w:val="right"/>
+      <w:pPr>
+        <w:ind w:left="6480" w:hanging="180"/>
+      </w:pPr>
+      <w:rPr>
+        <w:rFonts w:hint="default"/>
+      </w:rPr>
+    </w:lvl>
+  </w:abstractNum>
   <w:num w:numId="1">
+    <w:abstractNumId w:val="4"/>
+  </w:num>
+  <w:num w:numId="2">
+    <w:abstractNumId w:val="5"/>
+  </w:num>
+  <w:num w:numId="3">
+    <w:abstractNumId w:val="1"/>
+  </w:num>
+  <w:num w:numId="4">
     <w:abstractNumId w:val="0"/>
+  </w:num>
+  <w:num w:numId="5">
+    <w:abstractNumId w:val="2"/>
+  </w:num>
+  <w:num w:numId="6">
+    <w:abstractNumId w:val="3"/>
   </w:num>
 </w:numbering>
 </file>
@@ -1102,6 +2156,17 @@
       <w:u w:val="single"/>
     </w:rPr>
   </w:style>
+  <w:style w:type="paragraph" w:styleId="ListParagraph">
+    <w:name w:val="List Paragraph"/>
+    <w:basedOn w:val="Normal"/>
+    <w:uiPriority w:val="34"/>
+    <w:qFormat/>
+    <w:rsid w:val="00FB72AB"/>
+    <w:pPr>
+      <w:ind w:left="720"/>
+      <w:contextualSpacing/>
+    </w:pPr>
+  </w:style>
 </w:styles>
 </file>
 

</xml_diff>